<commit_message>
Anotaciones tests tema 3
</commit_message>
<xml_diff>
--- a/Tema 2/Tests/TESTS TEMA 2.docx
+++ b/Tema 2/Tests/TESTS TEMA 2.docx
@@ -50,12 +50,40 @@
     </w:p>
     <w:p>
       <w:r>
-        <w:t>C. O(bm)</w:t>
-      </w:r>
-    </w:p>
-    <w:p>
-      <w:r>
-        <w:t>D. O(bd)</w:t>
+        <w:t>C. O(</w:t>
+      </w:r>
+      <w:proofErr w:type="spellStart"/>
+      <w:r>
+        <w:t>b</w:t>
+      </w:r>
+      <w:r>
+        <w:t>^</w:t>
+      </w:r>
+      <w:r>
+        <w:t>m</w:t>
+      </w:r>
+      <w:proofErr w:type="spellEnd"/>
+      <w:r>
+        <w:t>)</w:t>
+      </w:r>
+    </w:p>
+    <w:p>
+      <w:r>
+        <w:t>D. O(</w:t>
+      </w:r>
+      <w:proofErr w:type="spellStart"/>
+      <w:r>
+        <w:t>b</w:t>
+      </w:r>
+      <w:r>
+        <w:t>^</w:t>
+      </w:r>
+      <w:r>
+        <w:t>d</w:t>
+      </w:r>
+      <w:proofErr w:type="spellEnd"/>
+      <w:r>
+        <w:t>)</w:t>
       </w:r>
     </w:p>
     <w:p/>
@@ -102,7 +130,21 @@
     </w:p>
     <w:p>
       <w:r>
-        <w:t>B. Su coste espacial es O(bd)</w:t>
+        <w:t>B. Su coste espacial es O(</w:t>
+      </w:r>
+      <w:proofErr w:type="spellStart"/>
+      <w:r>
+        <w:t>b</w:t>
+      </w:r>
+      <w:r>
+        <w:t>^</w:t>
+      </w:r>
+      <w:r>
+        <w:t>d</w:t>
+      </w:r>
+      <w:proofErr w:type="spellEnd"/>
+      <w:r>
+        <w:t>)</w:t>
       </w:r>
     </w:p>
     <w:p>
@@ -220,7 +262,15 @@
     </w:p>
     <w:p>
       <w:r>
-        <w:t>D. O(bd)</w:t>
+        <w:t>D. O(</w:t>
+      </w:r>
+      <w:proofErr w:type="spellStart"/>
+      <w:r>
+        <w:t>bd</w:t>
+      </w:r>
+      <w:proofErr w:type="spellEnd"/>
+      <w:r>
+        <w:t>)</w:t>
       </w:r>
     </w:p>
     <w:p/>
@@ -686,7 +736,21 @@
     </w:p>
     <w:p>
       <w:r>
-        <w:t>A. O(bd/2) nodos</w:t>
+        <w:t>A. O(</w:t>
+      </w:r>
+      <w:proofErr w:type="spellStart"/>
+      <w:r>
+        <w:t>b</w:t>
+      </w:r>
+      <w:r>
+        <w:t>^</w:t>
+      </w:r>
+      <w:r>
+        <w:t>d</w:t>
+      </w:r>
+      <w:proofErr w:type="spellEnd"/>
+      <w:r>
+        <w:t>/2) nodos</w:t>
       </w:r>
     </w:p>
     <w:p>
@@ -696,12 +760,32 @@
     </w:p>
     <w:p>
       <w:r>
-        <w:t>C. O(bd) nodos</w:t>
-      </w:r>
-    </w:p>
-    <w:p>
-      <w:r>
-        <w:t>D. O(2d) nodos</w:t>
+        <w:t>C. O(</w:t>
+      </w:r>
+      <w:proofErr w:type="spellStart"/>
+      <w:r>
+        <w:t>b</w:t>
+      </w:r>
+      <w:r>
+        <w:t>^</w:t>
+      </w:r>
+      <w:r>
+        <w:t>d</w:t>
+      </w:r>
+      <w:proofErr w:type="spellEnd"/>
+      <w:r>
+        <w:t>) nodos</w:t>
+      </w:r>
+    </w:p>
+    <w:p>
+      <w:r>
+        <w:t>D. O(2</w:t>
+      </w:r>
+      <w:r>
+        <w:t>^</w:t>
+      </w:r>
+      <w:r>
+        <w:t>d) nodos</w:t>
       </w:r>
     </w:p>
     <w:p/>
@@ -951,17 +1035,59 @@
     </w:p>
     <w:p>
       <w:r>
-        <w:t>A. O(bd) nodos</w:t>
-      </w:r>
-    </w:p>
-    <w:p>
-      <w:r>
-        <w:t>B. O(bd/2) nodos</w:t>
-      </w:r>
-    </w:p>
-    <w:p>
-      <w:r>
-        <w:t>C. O(√bd) nodos</w:t>
+        <w:t>A. O(</w:t>
+      </w:r>
+      <w:proofErr w:type="spellStart"/>
+      <w:r>
+        <w:t>b</w:t>
+      </w:r>
+      <w:r>
+        <w:t>^</w:t>
+      </w:r>
+      <w:r>
+        <w:t>d</w:t>
+      </w:r>
+      <w:proofErr w:type="spellEnd"/>
+      <w:r>
+        <w:t>) nodos</w:t>
+      </w:r>
+    </w:p>
+    <w:p>
+      <w:r>
+        <w:t>B. O(</w:t>
+      </w:r>
+      <w:proofErr w:type="spellStart"/>
+      <w:r>
+        <w:t>b</w:t>
+      </w:r>
+      <w:r>
+        <w:t>^</w:t>
+      </w:r>
+      <w:r>
+        <w:t>d</w:t>
+      </w:r>
+      <w:proofErr w:type="spellEnd"/>
+      <w:r>
+        <w:t>/2) nodos</w:t>
+      </w:r>
+    </w:p>
+    <w:p>
+      <w:r>
+        <w:t>C. O(√</w:t>
+      </w:r>
+      <w:proofErr w:type="spellStart"/>
+      <w:r>
+        <w:t>b</w:t>
+      </w:r>
+      <w:r>
+        <w:t>^</w:t>
+      </w:r>
+      <w:r>
+        <w:t>d</w:t>
+      </w:r>
+      <w:proofErr w:type="spellEnd"/>
+      <w:r>
+        <w:t>) nodos</w:t>
       </w:r>
     </w:p>
     <w:p>
@@ -1417,11 +1543,11 @@
       </w:r>
       <w:proofErr w:type="spellStart"/>
       <w:r>
-        <w:t>Breadth-First</w:t>
+        <w:t>Breadth</w:t>
       </w:r>
       <w:proofErr w:type="spellEnd"/>
       <w:r>
-        <w:t xml:space="preserve"> Search (BFS), ¿qué estructura de datos se usa para la frontera?</w:t>
+        <w:t>-First Search (BFS), ¿qué estructura de datos se usa para la frontera?</w:t>
       </w:r>
     </w:p>
     <w:p>
@@ -2121,6 +2247,7 @@
   <w:style w:type="character" w:default="1" w:styleId="Fuentedeprrafopredeter">
     <w:name w:val="Default Paragraph Font"/>
     <w:uiPriority w:val="1"/>
+    <w:semiHidden/>
     <w:unhideWhenUsed/>
   </w:style>
   <w:style w:type="table" w:default="1" w:styleId="Tablanormal">

</xml_diff>